<commit_message>
Creating a maven project
</commit_message>
<xml_diff>
--- a/maven/Maven.docx
+++ b/maven/Maven.docx
@@ -723,8 +723,6 @@
         </w:rPr>
         <w:t>Installing Maven:</w:t>
       </w:r>
-      <w:bookmarkStart w:id="0" w:name="_GoBack"/>
-      <w:bookmarkEnd w:id="0"/>
     </w:p>
     <w:p>
       <w:pPr>
@@ -846,6 +844,592 @@
           <w:sz w:val="28"/>
         </w:rPr>
       </w:pPr>
+    </w:p>
+    <w:p>
+      <w:pPr>
+        <w:rPr>
+          <w:rFonts w:ascii="Times New Roman" w:hAnsi="Times New Roman" w:cs="Times New Roman"/>
+          <w:sz w:val="28"/>
+        </w:rPr>
+      </w:pPr>
+      <w:r>
+        <w:rPr>
+          <w:rFonts w:ascii="Times New Roman" w:hAnsi="Times New Roman" w:cs="Times New Roman"/>
+          <w:b/>
+          <w:sz w:val="28"/>
+        </w:rPr>
+        <w:t>Creating a Maven Project:</w:t>
+      </w:r>
+    </w:p>
+    <w:p>
+      <w:pPr>
+        <w:rPr>
+          <w:rFonts w:ascii="Times New Roman" w:hAnsi="Times New Roman" w:cs="Times New Roman"/>
+          <w:b/>
+          <w:sz w:val="28"/>
+        </w:rPr>
+      </w:pPr>
+      <w:r>
+        <w:rPr>
+          <w:rFonts w:ascii="Times New Roman" w:hAnsi="Times New Roman" w:cs="Times New Roman"/>
+          <w:sz w:val="28"/>
+        </w:rPr>
+        <w:t xml:space="preserve">Maven project can be created using a plugin </w:t>
+      </w:r>
+      <w:r>
+        <w:rPr>
+          <w:rFonts w:ascii="Times New Roman" w:hAnsi="Times New Roman" w:cs="Times New Roman"/>
+          <w:b/>
+          <w:sz w:val="28"/>
+        </w:rPr>
+        <w:t>archetype</w:t>
+      </w:r>
+      <w:r>
+        <w:rPr>
+          <w:rFonts w:ascii="Times New Roman" w:hAnsi="Times New Roman" w:cs="Times New Roman"/>
+          <w:b/>
+          <w:sz w:val="28"/>
+        </w:rPr>
+        <w:t>.</w:t>
+      </w:r>
+    </w:p>
+    <w:p>
+      <w:pPr>
+        <w:rPr>
+          <w:rFonts w:ascii="Times New Roman" w:hAnsi="Times New Roman" w:cs="Times New Roman"/>
+          <w:sz w:val="28"/>
+        </w:rPr>
+      </w:pPr>
+      <w:r>
+        <w:rPr>
+          <w:rFonts w:ascii="Times New Roman" w:hAnsi="Times New Roman" w:cs="Times New Roman"/>
+          <w:sz w:val="28"/>
+        </w:rPr>
+        <w:t xml:space="preserve">To create a maven project of name </w:t>
+      </w:r>
+      <w:r>
+        <w:rPr>
+          <w:rFonts w:ascii="Times New Roman" w:hAnsi="Times New Roman" w:cs="Times New Roman"/>
+          <w:b/>
+          <w:sz w:val="28"/>
+        </w:rPr>
+        <w:t>Sample</w:t>
+      </w:r>
+      <w:r>
+        <w:rPr>
+          <w:rFonts w:ascii="Times New Roman" w:hAnsi="Times New Roman" w:cs="Times New Roman"/>
+          <w:sz w:val="28"/>
+        </w:rPr>
+        <w:t xml:space="preserve"> with package </w:t>
+      </w:r>
+      <w:proofErr w:type="spellStart"/>
+      <w:r>
+        <w:rPr>
+          <w:rFonts w:ascii="Times New Roman" w:hAnsi="Times New Roman" w:cs="Times New Roman"/>
+          <w:b/>
+          <w:sz w:val="28"/>
+        </w:rPr>
+        <w:t>org.abc</w:t>
+      </w:r>
+      <w:proofErr w:type="spellEnd"/>
+      <w:r>
+        <w:rPr>
+          <w:rFonts w:ascii="Times New Roman" w:hAnsi="Times New Roman" w:cs="Times New Roman"/>
+          <w:sz w:val="28"/>
+        </w:rPr>
+        <w:t xml:space="preserve"> we execute the following command</w:t>
+      </w:r>
+    </w:p>
+    <w:p>
+      <w:pPr>
+        <w:rPr>
+          <w:rFonts w:ascii="Consolas" w:hAnsi="Consolas" w:cs="Times New Roman"/>
+          <w:sz w:val="28"/>
+        </w:rPr>
+      </w:pPr>
+      <w:r>
+        <w:rPr>
+          <w:rFonts w:ascii="Consolas" w:hAnsi="Consolas" w:cs="Times New Roman"/>
+          <w:sz w:val="28"/>
+        </w:rPr>
+        <w:t xml:space="preserve">$ </w:t>
+      </w:r>
+      <w:proofErr w:type="gramStart"/>
+      <w:r>
+        <w:rPr>
+          <w:rFonts w:ascii="Consolas" w:hAnsi="Consolas" w:cs="Times New Roman"/>
+          <w:sz w:val="28"/>
+        </w:rPr>
+        <w:t>mvn</w:t>
+      </w:r>
+      <w:proofErr w:type="gramEnd"/>
+      <w:r>
+        <w:rPr>
+          <w:rFonts w:ascii="Consolas" w:hAnsi="Consolas" w:cs="Times New Roman"/>
+          <w:sz w:val="28"/>
+        </w:rPr>
+        <w:t xml:space="preserve"> </w:t>
+      </w:r>
+      <w:proofErr w:type="spellStart"/>
+      <w:r>
+        <w:rPr>
+          <w:rFonts w:ascii="Consolas" w:hAnsi="Consolas" w:cs="Times New Roman"/>
+          <w:sz w:val="28"/>
+        </w:rPr>
+        <w:t>archetype:generate</w:t>
+      </w:r>
+      <w:proofErr w:type="spellEnd"/>
+      <w:r>
+        <w:rPr>
+          <w:rFonts w:ascii="Consolas" w:hAnsi="Consolas" w:cs="Times New Roman"/>
+          <w:sz w:val="28"/>
+        </w:rPr>
+        <w:t xml:space="preserve"> –</w:t>
+      </w:r>
+      <w:proofErr w:type="spellStart"/>
+      <w:r>
+        <w:rPr>
+          <w:rFonts w:ascii="Consolas" w:hAnsi="Consolas" w:cs="Times New Roman"/>
+          <w:sz w:val="28"/>
+        </w:rPr>
+        <w:t>DgroupId</w:t>
+      </w:r>
+      <w:proofErr w:type="spellEnd"/>
+      <w:r>
+        <w:rPr>
+          <w:rFonts w:ascii="Consolas" w:hAnsi="Consolas" w:cs="Times New Roman"/>
+          <w:sz w:val="28"/>
+        </w:rPr>
+        <w:t>=</w:t>
+      </w:r>
+      <w:proofErr w:type="spellStart"/>
+      <w:r>
+        <w:rPr>
+          <w:rFonts w:ascii="Consolas" w:hAnsi="Consolas" w:cs="Times New Roman"/>
+          <w:sz w:val="28"/>
+        </w:rPr>
+        <w:t>org.abc</w:t>
+      </w:r>
+      <w:proofErr w:type="spellEnd"/>
+      <w:r>
+        <w:rPr>
+          <w:rFonts w:ascii="Consolas" w:hAnsi="Consolas" w:cs="Times New Roman"/>
+          <w:sz w:val="28"/>
+        </w:rPr>
+        <w:t xml:space="preserve">                 –</w:t>
+      </w:r>
+      <w:proofErr w:type="spellStart"/>
+      <w:r>
+        <w:rPr>
+          <w:rFonts w:ascii="Consolas" w:hAnsi="Consolas" w:cs="Times New Roman"/>
+          <w:sz w:val="28"/>
+        </w:rPr>
+        <w:t>DartifactId</w:t>
+      </w:r>
+      <w:proofErr w:type="spellEnd"/>
+      <w:r>
+        <w:rPr>
+          <w:rFonts w:ascii="Consolas" w:hAnsi="Consolas" w:cs="Times New Roman"/>
+          <w:sz w:val="28"/>
+        </w:rPr>
+        <w:t>=Sample                                          –</w:t>
+      </w:r>
+      <w:proofErr w:type="spellStart"/>
+      <w:r>
+        <w:rPr>
+          <w:rFonts w:ascii="Consolas" w:hAnsi="Consolas" w:cs="Times New Roman"/>
+          <w:sz w:val="28"/>
+        </w:rPr>
+        <w:t>DarchetypeArtifactId</w:t>
+      </w:r>
+      <w:proofErr w:type="spellEnd"/>
+      <w:r>
+        <w:rPr>
+          <w:rFonts w:ascii="Consolas" w:hAnsi="Consolas" w:cs="Times New Roman"/>
+          <w:sz w:val="28"/>
+        </w:rPr>
+        <w:t>=maven-archetype-</w:t>
+      </w:r>
+      <w:proofErr w:type="spellStart"/>
+      <w:r>
+        <w:rPr>
+          <w:rFonts w:ascii="Consolas" w:hAnsi="Consolas" w:cs="Times New Roman"/>
+          <w:sz w:val="28"/>
+        </w:rPr>
+        <w:t>quickstart</w:t>
+      </w:r>
+      <w:proofErr w:type="spellEnd"/>
+    </w:p>
+    <w:p>
+      <w:pPr>
+        <w:rPr>
+          <w:rFonts w:ascii="Consolas" w:hAnsi="Consolas" w:cs="Times New Roman"/>
+          <w:sz w:val="28"/>
+        </w:rPr>
+      </w:pPr>
+    </w:p>
+    <w:p>
+      <w:pPr>
+        <w:rPr>
+          <w:rFonts w:ascii="Times New Roman" w:hAnsi="Times New Roman" w:cs="Times New Roman"/>
+          <w:sz w:val="28"/>
+        </w:rPr>
+      </w:pPr>
+      <w:r>
+        <w:rPr>
+          <w:rFonts w:ascii="Times New Roman" w:hAnsi="Times New Roman" w:cs="Times New Roman"/>
+          <w:sz w:val="28"/>
+        </w:rPr>
+        <w:t xml:space="preserve">After executing the above command, </w:t>
+      </w:r>
+      <w:proofErr w:type="gramStart"/>
+      <w:r>
+        <w:rPr>
+          <w:rFonts w:ascii="Times New Roman" w:hAnsi="Times New Roman" w:cs="Times New Roman"/>
+          <w:sz w:val="28"/>
+        </w:rPr>
+        <w:t>A</w:t>
+      </w:r>
+      <w:proofErr w:type="gramEnd"/>
+      <w:r>
+        <w:rPr>
+          <w:rFonts w:ascii="Times New Roman" w:hAnsi="Times New Roman" w:cs="Times New Roman"/>
+          <w:sz w:val="28"/>
+        </w:rPr>
+        <w:t xml:space="preserve"> project named Sample is created with following structure.</w:t>
+      </w:r>
+    </w:p>
+    <w:p>
+      <w:pPr>
+        <w:ind w:left="2880"/>
+        <w:rPr>
+          <w:rFonts w:ascii="Consolas" w:eastAsia="Times New Roman" w:hAnsi="Consolas" w:cs="Times New Roman"/>
+          <w:color w:val="333333"/>
+          <w:sz w:val="21"/>
+          <w:szCs w:val="21"/>
+          <w:lang w:eastAsia="en-IN"/>
+        </w:rPr>
+      </w:pPr>
+      <w:r>
+        <w:rPr>
+          <w:rFonts w:ascii="Courier New" w:eastAsia="Times New Roman" w:hAnsi="Courier New" w:cs="Courier New"/>
+          <w:color w:val="333333"/>
+          <w:sz w:val="20"/>
+          <w:szCs w:val="20"/>
+          <w:lang w:eastAsia="en-IN"/>
+        </w:rPr>
+        <w:t>└───</w:t>
+      </w:r>
+      <w:r>
+        <w:rPr>
+          <w:rFonts w:ascii="Courier New" w:eastAsia="Times New Roman" w:hAnsi="Courier New" w:cs="Courier New"/>
+          <w:color w:val="333333"/>
+          <w:sz w:val="20"/>
+          <w:szCs w:val="20"/>
+          <w:lang w:eastAsia="en-IN"/>
+        </w:rPr>
+        <w:t>Sample</w:t>
+      </w:r>
+    </w:p>
+    <w:p>
+      <w:pPr>
+        <w:spacing w:after="0" w:line="240" w:lineRule="auto"/>
+        <w:ind w:left="2880"/>
+        <w:rPr>
+          <w:rFonts w:ascii="Consolas" w:eastAsia="Times New Roman" w:hAnsi="Consolas" w:cs="Times New Roman"/>
+          <w:color w:val="333333"/>
+          <w:sz w:val="21"/>
+          <w:szCs w:val="21"/>
+          <w:lang w:eastAsia="en-IN"/>
+        </w:rPr>
+      </w:pPr>
+      <w:r>
+        <w:rPr>
+          <w:rFonts w:ascii="Courier New" w:eastAsia="Times New Roman" w:hAnsi="Courier New" w:cs="Courier New"/>
+          <w:color w:val="333333"/>
+          <w:sz w:val="20"/>
+          <w:szCs w:val="20"/>
+          <w:lang w:eastAsia="en-IN"/>
+        </w:rPr>
+        <w:t>    ├───pom.xml</w:t>
+      </w:r>
+    </w:p>
+    <w:p>
+      <w:pPr>
+        <w:spacing w:after="0" w:line="240" w:lineRule="auto"/>
+        <w:ind w:left="2880"/>
+        <w:rPr>
+          <w:rFonts w:ascii="Consolas" w:eastAsia="Times New Roman" w:hAnsi="Consolas" w:cs="Times New Roman"/>
+          <w:color w:val="333333"/>
+          <w:sz w:val="21"/>
+          <w:szCs w:val="21"/>
+          <w:lang w:eastAsia="en-IN"/>
+        </w:rPr>
+      </w:pPr>
+      <w:r>
+        <w:rPr>
+          <w:rFonts w:ascii="Courier New" w:eastAsia="Times New Roman" w:hAnsi="Courier New" w:cs="Courier New"/>
+          <w:color w:val="333333"/>
+          <w:sz w:val="20"/>
+          <w:szCs w:val="20"/>
+          <w:lang w:eastAsia="en-IN"/>
+        </w:rPr>
+        <w:t>    └───</w:t>
+      </w:r>
+      <w:proofErr w:type="spellStart"/>
+      <w:r>
+        <w:rPr>
+          <w:rFonts w:ascii="Courier New" w:eastAsia="Times New Roman" w:hAnsi="Courier New" w:cs="Courier New"/>
+          <w:color w:val="333333"/>
+          <w:sz w:val="20"/>
+          <w:szCs w:val="20"/>
+          <w:lang w:eastAsia="en-IN"/>
+        </w:rPr>
+        <w:t>src</w:t>
+      </w:r>
+      <w:proofErr w:type="spellEnd"/>
+    </w:p>
+    <w:p>
+      <w:pPr>
+        <w:spacing w:after="0" w:line="240" w:lineRule="auto"/>
+        <w:ind w:left="2880"/>
+        <w:rPr>
+          <w:rFonts w:ascii="Consolas" w:eastAsia="Times New Roman" w:hAnsi="Consolas" w:cs="Times New Roman"/>
+          <w:color w:val="333333"/>
+          <w:sz w:val="21"/>
+          <w:szCs w:val="21"/>
+          <w:lang w:eastAsia="en-IN"/>
+        </w:rPr>
+      </w:pPr>
+      <w:r>
+        <w:rPr>
+          <w:rFonts w:ascii="Courier New" w:eastAsia="Times New Roman" w:hAnsi="Courier New" w:cs="Courier New"/>
+          <w:color w:val="333333"/>
+          <w:sz w:val="20"/>
+          <w:szCs w:val="20"/>
+          <w:lang w:eastAsia="en-IN"/>
+        </w:rPr>
+        <w:t>        ├───main</w:t>
+      </w:r>
+    </w:p>
+    <w:p>
+      <w:pPr>
+        <w:spacing w:after="0" w:line="240" w:lineRule="auto"/>
+        <w:ind w:left="2880"/>
+        <w:rPr>
+          <w:rFonts w:ascii="Consolas" w:eastAsia="Times New Roman" w:hAnsi="Consolas" w:cs="Times New Roman"/>
+          <w:color w:val="333333"/>
+          <w:sz w:val="21"/>
+          <w:szCs w:val="21"/>
+          <w:lang w:eastAsia="en-IN"/>
+        </w:rPr>
+      </w:pPr>
+      <w:r>
+        <w:rPr>
+          <w:rFonts w:ascii="Courier New" w:eastAsia="Times New Roman" w:hAnsi="Courier New" w:cs="Courier New"/>
+          <w:color w:val="333333"/>
+          <w:sz w:val="20"/>
+          <w:szCs w:val="20"/>
+          <w:lang w:eastAsia="en-IN"/>
+        </w:rPr>
+        <w:t>        │   ├───java</w:t>
+      </w:r>
+    </w:p>
+    <w:p>
+      <w:pPr>
+        <w:spacing w:after="0" w:line="240" w:lineRule="auto"/>
+        <w:ind w:left="2880"/>
+        <w:rPr>
+          <w:rFonts w:ascii="Consolas" w:eastAsia="Times New Roman" w:hAnsi="Consolas" w:cs="Times New Roman"/>
+          <w:color w:val="333333"/>
+          <w:sz w:val="21"/>
+          <w:szCs w:val="21"/>
+          <w:lang w:eastAsia="en-IN"/>
+        </w:rPr>
+      </w:pPr>
+      <w:r>
+        <w:rPr>
+          <w:rFonts w:ascii="Courier New" w:eastAsia="Times New Roman" w:hAnsi="Courier New" w:cs="Courier New"/>
+          <w:color w:val="333333"/>
+          <w:sz w:val="20"/>
+          <w:szCs w:val="20"/>
+          <w:lang w:eastAsia="en-IN"/>
+        </w:rPr>
+        <w:t xml:space="preserve">        │   </w:t>
+      </w:r>
+      <w:r>
+        <w:rPr>
+          <w:rFonts w:ascii="Courier New" w:eastAsia="Times New Roman" w:hAnsi="Courier New" w:cs="Courier New"/>
+          <w:color w:val="333333"/>
+          <w:sz w:val="20"/>
+          <w:szCs w:val="20"/>
+          <w:lang w:eastAsia="en-IN"/>
+        </w:rPr>
+        <w:tab/>
+        <w:t>├───App.java</w:t>
+      </w:r>
+    </w:p>
+    <w:p>
+      <w:pPr>
+        <w:spacing w:after="0" w:line="240" w:lineRule="auto"/>
+        <w:ind w:left="2880"/>
+        <w:rPr>
+          <w:rFonts w:ascii="Consolas" w:eastAsia="Times New Roman" w:hAnsi="Consolas" w:cs="Times New Roman"/>
+          <w:color w:val="333333"/>
+          <w:sz w:val="21"/>
+          <w:szCs w:val="21"/>
+          <w:lang w:eastAsia="en-IN"/>
+        </w:rPr>
+      </w:pPr>
+      <w:r>
+        <w:rPr>
+          <w:rFonts w:ascii="Courier New" w:eastAsia="Times New Roman" w:hAnsi="Courier New" w:cs="Courier New"/>
+          <w:color w:val="333333"/>
+          <w:sz w:val="20"/>
+          <w:szCs w:val="20"/>
+          <w:lang w:eastAsia="en-IN"/>
+        </w:rPr>
+        <w:t>        ├───test</w:t>
+      </w:r>
+    </w:p>
+    <w:p>
+      <w:pPr>
+        <w:spacing w:after="0" w:line="240" w:lineRule="auto"/>
+        <w:ind w:left="2880"/>
+        <w:rPr>
+          <w:rFonts w:ascii="Consolas" w:eastAsia="Times New Roman" w:hAnsi="Consolas" w:cs="Times New Roman"/>
+          <w:color w:val="333333"/>
+          <w:sz w:val="21"/>
+          <w:szCs w:val="21"/>
+          <w:lang w:eastAsia="en-IN"/>
+        </w:rPr>
+      </w:pPr>
+      <w:r>
+        <w:rPr>
+          <w:rFonts w:ascii="Courier New" w:eastAsia="Times New Roman" w:hAnsi="Courier New" w:cs="Courier New"/>
+          <w:color w:val="333333"/>
+          <w:sz w:val="20"/>
+          <w:szCs w:val="20"/>
+          <w:lang w:eastAsia="en-IN"/>
+        </w:rPr>
+        <w:t xml:space="preserve">           </w:t>
+      </w:r>
+      <w:r>
+        <w:rPr>
+          <w:rFonts w:ascii="Courier New" w:eastAsia="Times New Roman" w:hAnsi="Courier New" w:cs="Courier New"/>
+          <w:color w:val="333333"/>
+          <w:sz w:val="20"/>
+          <w:szCs w:val="20"/>
+          <w:lang w:eastAsia="en-IN"/>
+        </w:rPr>
+        <w:tab/>
+      </w:r>
+      <w:r>
+        <w:rPr>
+          <w:rFonts w:ascii="Courier New" w:eastAsia="Times New Roman" w:hAnsi="Courier New" w:cs="Courier New"/>
+          <w:color w:val="333333"/>
+          <w:sz w:val="20"/>
+          <w:szCs w:val="20"/>
+          <w:lang w:eastAsia="en-IN"/>
+        </w:rPr>
+        <w:t>├───java</w:t>
+      </w:r>
+    </w:p>
+    <w:p>
+      <w:pPr>
+        <w:spacing w:after="0" w:line="240" w:lineRule="auto"/>
+        <w:ind w:left="2880"/>
+        <w:rPr>
+          <w:rFonts w:ascii="Consolas" w:eastAsia="Times New Roman" w:hAnsi="Consolas" w:cs="Times New Roman"/>
+          <w:color w:val="333333"/>
+          <w:sz w:val="21"/>
+          <w:szCs w:val="21"/>
+          <w:lang w:eastAsia="en-IN"/>
+        </w:rPr>
+      </w:pPr>
+      <w:r>
+        <w:rPr>
+          <w:rFonts w:ascii="Courier New" w:eastAsia="Times New Roman" w:hAnsi="Courier New" w:cs="Courier New"/>
+          <w:color w:val="333333"/>
+          <w:sz w:val="20"/>
+          <w:szCs w:val="20"/>
+          <w:lang w:eastAsia="en-IN"/>
+        </w:rPr>
+        <w:t xml:space="preserve">           </w:t>
+      </w:r>
+      <w:r>
+        <w:rPr>
+          <w:rFonts w:ascii="Courier New" w:eastAsia="Times New Roman" w:hAnsi="Courier New" w:cs="Courier New"/>
+          <w:color w:val="333333"/>
+          <w:sz w:val="20"/>
+          <w:szCs w:val="20"/>
+          <w:lang w:eastAsia="en-IN"/>
+        </w:rPr>
+        <w:tab/>
+      </w:r>
+      <w:r>
+        <w:rPr>
+          <w:rFonts w:ascii="Courier New" w:eastAsia="Times New Roman" w:hAnsi="Courier New" w:cs="Courier New"/>
+          <w:color w:val="333333"/>
+          <w:sz w:val="20"/>
+          <w:szCs w:val="20"/>
+          <w:lang w:eastAsia="en-IN"/>
+        </w:rPr>
+        <w:tab/>
+      </w:r>
+      <w:r>
+        <w:rPr>
+          <w:rFonts w:ascii="Courier New" w:eastAsia="Times New Roman" w:hAnsi="Courier New" w:cs="Courier New"/>
+          <w:color w:val="333333"/>
+          <w:sz w:val="20"/>
+          <w:szCs w:val="20"/>
+          <w:lang w:eastAsia="en-IN"/>
+        </w:rPr>
+        <w:t>├───</w:t>
+      </w:r>
+      <w:r>
+        <w:rPr>
+          <w:rFonts w:ascii="Courier New" w:eastAsia="Times New Roman" w:hAnsi="Courier New" w:cs="Courier New"/>
+          <w:color w:val="333333"/>
+          <w:sz w:val="20"/>
+          <w:szCs w:val="20"/>
+          <w:lang w:eastAsia="en-IN"/>
+        </w:rPr>
+        <w:t>TestApp.java</w:t>
+      </w:r>
+    </w:p>
+    <w:p>
+      <w:pPr>
+        <w:spacing w:after="0" w:line="240" w:lineRule="auto"/>
+        <w:ind w:left="2880"/>
+        <w:rPr>
+          <w:rFonts w:ascii="Consolas" w:eastAsia="Times New Roman" w:hAnsi="Consolas" w:cs="Times New Roman"/>
+          <w:color w:val="333333"/>
+          <w:sz w:val="21"/>
+          <w:szCs w:val="21"/>
+          <w:lang w:eastAsia="en-IN"/>
+        </w:rPr>
+      </w:pPr>
+      <w:r>
+        <w:rPr>
+          <w:rFonts w:ascii="Courier New" w:eastAsia="Times New Roman" w:hAnsi="Courier New" w:cs="Courier New"/>
+          <w:color w:val="333333"/>
+          <w:sz w:val="20"/>
+          <w:szCs w:val="20"/>
+          <w:lang w:eastAsia="en-IN"/>
+        </w:rPr>
+        <w:t>        </w:t>
+      </w:r>
+    </w:p>
+    <w:p>
+      <w:pPr>
+        <w:rPr>
+          <w:rFonts w:ascii="Times New Roman" w:hAnsi="Times New Roman" w:cs="Times New Roman"/>
+          <w:sz w:val="28"/>
+        </w:rPr>
+      </w:pPr>
+      <w:bookmarkStart w:id="0" w:name="_GoBack"/>
+      <w:bookmarkEnd w:id="0"/>
     </w:p>
     <w:sectPr>
       <w:pgSz w:w="11906" w:h="16838"/>

</xml_diff>

<commit_message>
Executing a maven Project
</commit_message>
<xml_diff>
--- a/maven/Maven.docx
+++ b/maven/Maven.docx
@@ -4,6 +4,7 @@
   <w:body>
     <w:p>
       <w:pPr>
+        <w:jc w:val="both"/>
         <w:rPr>
           <w:rFonts w:ascii="Times New Roman" w:hAnsi="Times New Roman" w:cs="Times New Roman"/>
           <w:sz w:val="28"/>
@@ -19,6 +20,7 @@
     </w:p>
     <w:p>
       <w:pPr>
+        <w:jc w:val="both"/>
         <w:rPr>
           <w:rFonts w:ascii="Times New Roman" w:hAnsi="Times New Roman" w:cs="Times New Roman"/>
           <w:sz w:val="28"/>
@@ -49,6 +51,7 @@
     </w:p>
     <w:p>
       <w:pPr>
+        <w:ind w:left="2160"/>
         <w:rPr>
           <w:rFonts w:ascii="Consolas" w:eastAsia="Times New Roman" w:hAnsi="Consolas" w:cs="Times New Roman"/>
           <w:color w:val="333333"/>
@@ -71,6 +74,7 @@
     <w:p>
       <w:pPr>
         <w:spacing w:after="0" w:line="240" w:lineRule="auto"/>
+        <w:ind w:left="2160"/>
         <w:rPr>
           <w:rFonts w:ascii="Consolas" w:eastAsia="Times New Roman" w:hAnsi="Consolas" w:cs="Times New Roman"/>
           <w:color w:val="333333"/>
@@ -93,6 +97,7 @@
     <w:p>
       <w:pPr>
         <w:spacing w:after="0" w:line="240" w:lineRule="auto"/>
+        <w:ind w:left="2160"/>
         <w:rPr>
           <w:rFonts w:ascii="Consolas" w:eastAsia="Times New Roman" w:hAnsi="Consolas" w:cs="Times New Roman"/>
           <w:color w:val="333333"/>
@@ -115,6 +120,7 @@
     <w:p>
       <w:pPr>
         <w:spacing w:after="0" w:line="240" w:lineRule="auto"/>
+        <w:ind w:left="2160"/>
         <w:rPr>
           <w:rFonts w:ascii="Consolas" w:eastAsia="Times New Roman" w:hAnsi="Consolas" w:cs="Times New Roman"/>
           <w:color w:val="333333"/>
@@ -137,6 +143,7 @@
     <w:p>
       <w:pPr>
         <w:spacing w:after="0" w:line="240" w:lineRule="auto"/>
+        <w:ind w:left="2160"/>
         <w:rPr>
           <w:rFonts w:ascii="Consolas" w:eastAsia="Times New Roman" w:hAnsi="Consolas" w:cs="Times New Roman"/>
           <w:color w:val="333333"/>
@@ -159,6 +166,7 @@
     <w:p>
       <w:pPr>
         <w:spacing w:after="0" w:line="240" w:lineRule="auto"/>
+        <w:ind w:left="2160"/>
         <w:rPr>
           <w:rFonts w:ascii="Consolas" w:eastAsia="Times New Roman" w:hAnsi="Consolas" w:cs="Times New Roman"/>
           <w:color w:val="333333"/>
@@ -175,24 +183,13 @@
           <w:szCs w:val="20"/>
           <w:lang w:eastAsia="en-IN"/>
         </w:rPr>
-        <w:t>    └───</w:t>
-      </w:r>
-      <w:proofErr w:type="spellStart"/>
-      <w:r>
-        <w:rPr>
-          <w:rFonts w:ascii="Courier New" w:eastAsia="Times New Roman" w:hAnsi="Courier New" w:cs="Courier New"/>
-          <w:color w:val="333333"/>
-          <w:sz w:val="20"/>
-          <w:szCs w:val="20"/>
-          <w:lang w:eastAsia="en-IN"/>
-        </w:rPr>
-        <w:t>src</w:t>
-      </w:r>
-      <w:proofErr w:type="spellEnd"/>
+        <w:t>    └───src</w:t>
+      </w:r>
     </w:p>
     <w:p>
       <w:pPr>
         <w:spacing w:after="0" w:line="240" w:lineRule="auto"/>
+        <w:ind w:left="2160"/>
         <w:rPr>
           <w:rFonts w:ascii="Consolas" w:eastAsia="Times New Roman" w:hAnsi="Consolas" w:cs="Times New Roman"/>
           <w:color w:val="333333"/>
@@ -215,6 +212,7 @@
     <w:p>
       <w:pPr>
         <w:spacing w:after="0" w:line="240" w:lineRule="auto"/>
+        <w:ind w:left="2160"/>
         <w:rPr>
           <w:rFonts w:ascii="Consolas" w:eastAsia="Times New Roman" w:hAnsi="Consolas" w:cs="Times New Roman"/>
           <w:color w:val="333333"/>
@@ -237,6 +235,7 @@
     <w:p>
       <w:pPr>
         <w:spacing w:after="0" w:line="240" w:lineRule="auto"/>
+        <w:ind w:left="2160"/>
         <w:rPr>
           <w:rFonts w:ascii="Consolas" w:eastAsia="Times New Roman" w:hAnsi="Consolas" w:cs="Times New Roman"/>
           <w:color w:val="333333"/>
@@ -259,6 +258,7 @@
     <w:p>
       <w:pPr>
         <w:spacing w:after="0" w:line="240" w:lineRule="auto"/>
+        <w:ind w:left="2160"/>
         <w:rPr>
           <w:rFonts w:ascii="Consolas" w:eastAsia="Times New Roman" w:hAnsi="Consolas" w:cs="Times New Roman"/>
           <w:color w:val="333333"/>
@@ -281,6 +281,7 @@
     <w:p>
       <w:pPr>
         <w:spacing w:after="0" w:line="240" w:lineRule="auto"/>
+        <w:ind w:left="2160"/>
         <w:rPr>
           <w:rFonts w:ascii="Consolas" w:eastAsia="Times New Roman" w:hAnsi="Consolas" w:cs="Times New Roman"/>
           <w:color w:val="333333"/>
@@ -297,24 +298,13 @@
           <w:szCs w:val="20"/>
           <w:lang w:eastAsia="en-IN"/>
         </w:rPr>
-        <w:t>        │   └───</w:t>
-      </w:r>
-      <w:proofErr w:type="spellStart"/>
-      <w:r>
-        <w:rPr>
-          <w:rFonts w:ascii="Courier New" w:eastAsia="Times New Roman" w:hAnsi="Courier New" w:cs="Courier New"/>
-          <w:color w:val="333333"/>
-          <w:sz w:val="20"/>
-          <w:szCs w:val="20"/>
-          <w:lang w:eastAsia="en-IN"/>
-        </w:rPr>
-        <w:t>webapp</w:t>
-      </w:r>
-      <w:proofErr w:type="spellEnd"/>
+        <w:t>        │   └───webapp</w:t>
+      </w:r>
     </w:p>
     <w:p>
       <w:pPr>
         <w:spacing w:after="0" w:line="240" w:lineRule="auto"/>
+        <w:ind w:left="2160"/>
         <w:rPr>
           <w:rFonts w:ascii="Consolas" w:eastAsia="Times New Roman" w:hAnsi="Consolas" w:cs="Times New Roman"/>
           <w:color w:val="333333"/>
@@ -337,6 +327,7 @@
     <w:p>
       <w:pPr>
         <w:spacing w:after="0" w:line="240" w:lineRule="auto"/>
+        <w:ind w:left="2160"/>
         <w:rPr>
           <w:rFonts w:ascii="Consolas" w:eastAsia="Times New Roman" w:hAnsi="Consolas" w:cs="Times New Roman"/>
           <w:color w:val="333333"/>
@@ -359,6 +350,7 @@
     <w:p>
       <w:pPr>
         <w:spacing w:after="0" w:line="240" w:lineRule="auto"/>
+        <w:ind w:left="2160"/>
         <w:rPr>
           <w:rFonts w:ascii="Consolas" w:eastAsia="Times New Roman" w:hAnsi="Consolas" w:cs="Times New Roman"/>
           <w:color w:val="333333"/>
@@ -381,6 +373,7 @@
     <w:p>
       <w:pPr>
         <w:spacing w:after="0" w:line="240" w:lineRule="auto"/>
+        <w:ind w:left="2160"/>
         <w:rPr>
           <w:rFonts w:ascii="Consolas" w:eastAsia="Times New Roman" w:hAnsi="Consolas" w:cs="Times New Roman"/>
           <w:color w:val="333333"/>
@@ -726,8 +719,9 @@
     </w:p>
     <w:p>
       <w:pPr>
-        <w:rPr>
-          <w:rFonts w:ascii="Times New Roman" w:hAnsi="Times New Roman" w:cs="Times New Roman"/>
+        <w:jc w:val="both"/>
+        <w:rPr>
+          <w:rFonts w:ascii="Consolas" w:hAnsi="Consolas" w:cs="Times New Roman"/>
           <w:sz w:val="28"/>
         </w:rPr>
       </w:pPr>
@@ -748,14 +742,14 @@
           <w:t>https://maven.apache.org/download.cgi</w:t>
         </w:r>
       </w:hyperlink>
-    </w:p>
-    <w:p>
-      <w:pPr>
-        <w:rPr>
-          <w:rFonts w:ascii="Times New Roman" w:hAnsi="Times New Roman" w:cs="Times New Roman"/>
-          <w:sz w:val="28"/>
-        </w:rPr>
-      </w:pPr>
+      <w:r>
+        <w:rPr>
+          <w:rStyle w:val="Hyperlink"/>
+          <w:rFonts w:ascii="Times New Roman" w:hAnsi="Times New Roman" w:cs="Times New Roman"/>
+          <w:sz w:val="28"/>
+        </w:rPr>
+        <w:t xml:space="preserve"> </w:t>
+      </w:r>
       <w:r>
         <w:rPr>
           <w:rFonts w:ascii="Times New Roman" w:hAnsi="Times New Roman" w:cs="Times New Roman"/>
@@ -763,14 +757,13 @@
         </w:rPr>
         <w:t>Extract them into desired directory and add the below Environmental variables.</w:t>
       </w:r>
-    </w:p>
-    <w:p>
-      <w:pPr>
-        <w:rPr>
-          <w:rFonts w:ascii="Times New Roman" w:hAnsi="Times New Roman" w:cs="Times New Roman"/>
-          <w:sz w:val="28"/>
-        </w:rPr>
-      </w:pPr>
+      <w:r>
+        <w:rPr>
+          <w:rFonts w:ascii="Times New Roman" w:hAnsi="Times New Roman" w:cs="Times New Roman"/>
+          <w:sz w:val="28"/>
+        </w:rPr>
+        <w:t xml:space="preserve"> </w:t>
+      </w:r>
       <w:r>
         <w:rPr>
           <w:rFonts w:ascii="Times New Roman" w:hAnsi="Times New Roman" w:cs="Times New Roman"/>
@@ -778,14 +771,13 @@
         </w:rPr>
         <w:t>Ensure JAVA_HOME is set and points to JDK installation folder.</w:t>
       </w:r>
-    </w:p>
-    <w:p>
-      <w:pPr>
-        <w:rPr>
-          <w:rFonts w:ascii="Times New Roman" w:hAnsi="Times New Roman" w:cs="Times New Roman"/>
-          <w:sz w:val="28"/>
-        </w:rPr>
-      </w:pPr>
+      <w:r>
+        <w:rPr>
+          <w:rFonts w:ascii="Times New Roman" w:hAnsi="Times New Roman" w:cs="Times New Roman"/>
+          <w:sz w:val="28"/>
+        </w:rPr>
+        <w:t xml:space="preserve"> </w:t>
+      </w:r>
       <w:r>
         <w:rPr>
           <w:rFonts w:ascii="Times New Roman" w:hAnsi="Times New Roman" w:cs="Times New Roman"/>
@@ -800,41 +792,141 @@
         </w:rPr>
         <w:t>to PATH variable.</w:t>
       </w:r>
-    </w:p>
-    <w:p>
-      <w:pPr>
+      <w:r>
+        <w:rPr>
+          <w:rFonts w:ascii="Times New Roman" w:hAnsi="Times New Roman" w:cs="Times New Roman"/>
+          <w:sz w:val="28"/>
+        </w:rPr>
+        <w:t xml:space="preserve"> </w:t>
+      </w:r>
+      <w:r>
+        <w:rPr>
+          <w:rFonts w:ascii="Times New Roman" w:hAnsi="Times New Roman" w:cs="Times New Roman"/>
+          <w:sz w:val="28"/>
+        </w:rPr>
+        <w:t xml:space="preserve">To check the version of maven we use the command </w:t>
+      </w:r>
+      <w:r>
         <w:rPr>
           <w:rFonts w:ascii="Consolas" w:hAnsi="Consolas" w:cs="Times New Roman"/>
           <w:sz w:val="28"/>
         </w:rPr>
-      </w:pPr>
-      <w:r>
-        <w:rPr>
-          <w:rFonts w:ascii="Times New Roman" w:hAnsi="Times New Roman" w:cs="Times New Roman"/>
-          <w:sz w:val="28"/>
-        </w:rPr>
-        <w:t xml:space="preserve">To check the version of maven we use the command </w:t>
+        <w:t xml:space="preserve">mvn </w:t>
       </w:r>
       <w:r>
         <w:rPr>
           <w:rFonts w:ascii="Consolas" w:hAnsi="Consolas" w:cs="Times New Roman"/>
           <w:sz w:val="28"/>
         </w:rPr>
-        <w:t xml:space="preserve">mvn </w:t>
+        <w:t>–</w:t>
       </w:r>
       <w:r>
         <w:rPr>
           <w:rFonts w:ascii="Consolas" w:hAnsi="Consolas" w:cs="Times New Roman"/>
           <w:sz w:val="28"/>
         </w:rPr>
-        <w:t>–</w:t>
-      </w:r>
-      <w:r>
+        <w:t>v</w:t>
+      </w:r>
+    </w:p>
+    <w:p>
+      <w:pPr>
         <w:rPr>
           <w:rFonts w:ascii="Consolas" w:hAnsi="Consolas" w:cs="Times New Roman"/>
           <w:sz w:val="28"/>
         </w:rPr>
-        <w:t>v</w:t>
+      </w:pPr>
+    </w:p>
+    <w:p>
+      <w:pPr>
+        <w:rPr>
+          <w:rFonts w:ascii="Times New Roman" w:hAnsi="Times New Roman" w:cs="Times New Roman"/>
+          <w:sz w:val="28"/>
+        </w:rPr>
+      </w:pPr>
+      <w:r>
+        <w:rPr>
+          <w:rFonts w:ascii="Times New Roman" w:hAnsi="Times New Roman" w:cs="Times New Roman"/>
+          <w:b/>
+          <w:sz w:val="28"/>
+        </w:rPr>
+        <w:t>Creating a Maven Project:</w:t>
+      </w:r>
+    </w:p>
+    <w:p>
+      <w:pPr>
+        <w:rPr>
+          <w:rFonts w:ascii="Times New Roman" w:hAnsi="Times New Roman" w:cs="Times New Roman"/>
+          <w:b/>
+          <w:sz w:val="28"/>
+        </w:rPr>
+      </w:pPr>
+      <w:r>
+        <w:rPr>
+          <w:rFonts w:ascii="Times New Roman" w:hAnsi="Times New Roman" w:cs="Times New Roman"/>
+          <w:sz w:val="28"/>
+        </w:rPr>
+        <w:t xml:space="preserve">Maven project can be created using a plugin </w:t>
+      </w:r>
+      <w:r>
+        <w:rPr>
+          <w:rFonts w:ascii="Times New Roman" w:hAnsi="Times New Roman" w:cs="Times New Roman"/>
+          <w:b/>
+          <w:sz w:val="28"/>
+        </w:rPr>
+        <w:t>archetype</w:t>
+      </w:r>
+      <w:r>
+        <w:rPr>
+          <w:rFonts w:ascii="Times New Roman" w:hAnsi="Times New Roman" w:cs="Times New Roman"/>
+          <w:b/>
+          <w:sz w:val="28"/>
+        </w:rPr>
+        <w:t>.</w:t>
+      </w:r>
+    </w:p>
+    <w:p>
+      <w:pPr>
+        <w:rPr>
+          <w:rFonts w:ascii="Times New Roman" w:hAnsi="Times New Roman" w:cs="Times New Roman"/>
+          <w:sz w:val="28"/>
+        </w:rPr>
+      </w:pPr>
+      <w:r>
+        <w:rPr>
+          <w:rFonts w:ascii="Times New Roman" w:hAnsi="Times New Roman" w:cs="Times New Roman"/>
+          <w:sz w:val="28"/>
+        </w:rPr>
+        <w:t xml:space="preserve">To create a maven project of name </w:t>
+      </w:r>
+      <w:r>
+        <w:rPr>
+          <w:rFonts w:ascii="Times New Roman" w:hAnsi="Times New Roman" w:cs="Times New Roman"/>
+          <w:b/>
+          <w:sz w:val="28"/>
+        </w:rPr>
+        <w:t>Sample</w:t>
+      </w:r>
+      <w:r>
+        <w:rPr>
+          <w:rFonts w:ascii="Times New Roman" w:hAnsi="Times New Roman" w:cs="Times New Roman"/>
+          <w:sz w:val="28"/>
+        </w:rPr>
+        <w:t xml:space="preserve"> with package </w:t>
+      </w:r>
+      <w:r>
+        <w:rPr>
+          <w:rFonts w:ascii="Times New Roman" w:hAnsi="Times New Roman" w:cs="Times New Roman"/>
+          <w:b/>
+          <w:sz w:val="28"/>
+        </w:rPr>
+        <w:t>org.abc</w:t>
+      </w:r>
+      <w:r>
+        <w:rPr>
+          <w:rFonts w:ascii="Times New Roman" w:hAnsi="Times New Roman" w:cs="Times New Roman"/>
+          <w:sz w:val="28"/>
+        </w:rPr>
+        <w:t xml:space="preserve"> we execute the following command</w:t>
       </w:r>
     </w:p>
     <w:p>
@@ -844,259 +936,35 @@
           <w:sz w:val="28"/>
         </w:rPr>
       </w:pPr>
-    </w:p>
-    <w:p>
-      <w:pPr>
-        <w:rPr>
-          <w:rFonts w:ascii="Times New Roman" w:hAnsi="Times New Roman" w:cs="Times New Roman"/>
-          <w:sz w:val="28"/>
-        </w:rPr>
-      </w:pPr>
-      <w:r>
-        <w:rPr>
-          <w:rFonts w:ascii="Times New Roman" w:hAnsi="Times New Roman" w:cs="Times New Roman"/>
-          <w:b/>
-          <w:sz w:val="28"/>
-        </w:rPr>
-        <w:t>Creating a Maven Project:</w:t>
-      </w:r>
-    </w:p>
-    <w:p>
-      <w:pPr>
-        <w:rPr>
-          <w:rFonts w:ascii="Times New Roman" w:hAnsi="Times New Roman" w:cs="Times New Roman"/>
-          <w:b/>
-          <w:sz w:val="28"/>
-        </w:rPr>
-      </w:pPr>
-      <w:r>
-        <w:rPr>
-          <w:rFonts w:ascii="Times New Roman" w:hAnsi="Times New Roman" w:cs="Times New Roman"/>
-          <w:sz w:val="28"/>
-        </w:rPr>
-        <w:t xml:space="preserve">Maven project can be created using a plugin </w:t>
-      </w:r>
-      <w:r>
-        <w:rPr>
-          <w:rFonts w:ascii="Times New Roman" w:hAnsi="Times New Roman" w:cs="Times New Roman"/>
-          <w:b/>
-          <w:sz w:val="28"/>
-        </w:rPr>
-        <w:t>archetype</w:t>
-      </w:r>
-      <w:r>
-        <w:rPr>
-          <w:rFonts w:ascii="Times New Roman" w:hAnsi="Times New Roman" w:cs="Times New Roman"/>
-          <w:b/>
-          <w:sz w:val="28"/>
-        </w:rPr>
-        <w:t>.</w:t>
-      </w:r>
-    </w:p>
-    <w:p>
-      <w:pPr>
-        <w:rPr>
-          <w:rFonts w:ascii="Times New Roman" w:hAnsi="Times New Roman" w:cs="Times New Roman"/>
-          <w:sz w:val="28"/>
-        </w:rPr>
-      </w:pPr>
-      <w:r>
-        <w:rPr>
-          <w:rFonts w:ascii="Times New Roman" w:hAnsi="Times New Roman" w:cs="Times New Roman"/>
-          <w:sz w:val="28"/>
-        </w:rPr>
-        <w:t xml:space="preserve">To create a maven project of name </w:t>
-      </w:r>
-      <w:r>
-        <w:rPr>
-          <w:rFonts w:ascii="Times New Roman" w:hAnsi="Times New Roman" w:cs="Times New Roman"/>
-          <w:b/>
-          <w:sz w:val="28"/>
-        </w:rPr>
-        <w:t>Sample</w:t>
-      </w:r>
-      <w:r>
-        <w:rPr>
-          <w:rFonts w:ascii="Times New Roman" w:hAnsi="Times New Roman" w:cs="Times New Roman"/>
-          <w:sz w:val="28"/>
-        </w:rPr>
-        <w:t xml:space="preserve"> with package </w:t>
-      </w:r>
-      <w:proofErr w:type="spellStart"/>
-      <w:r>
-        <w:rPr>
-          <w:rFonts w:ascii="Times New Roman" w:hAnsi="Times New Roman" w:cs="Times New Roman"/>
-          <w:b/>
-          <w:sz w:val="28"/>
-        </w:rPr>
-        <w:t>org.abc</w:t>
-      </w:r>
-      <w:proofErr w:type="spellEnd"/>
-      <w:r>
-        <w:rPr>
-          <w:rFonts w:ascii="Times New Roman" w:hAnsi="Times New Roman" w:cs="Times New Roman"/>
-          <w:sz w:val="28"/>
-        </w:rPr>
-        <w:t xml:space="preserve"> we execute the following command</w:t>
-      </w:r>
-    </w:p>
-    <w:p>
-      <w:pPr>
+      <w:r>
         <w:rPr>
           <w:rFonts w:ascii="Consolas" w:hAnsi="Consolas" w:cs="Times New Roman"/>
           <w:sz w:val="28"/>
         </w:rPr>
-      </w:pPr>
-      <w:r>
+        <w:t>$ mvn archetype:generate –DgroupId=org.abc                 –DartifactId=Sample                                          –DarchetypeArtifactId=maven-archetype-quickstart</w:t>
+      </w:r>
+    </w:p>
+    <w:p>
+      <w:pPr>
         <w:rPr>
           <w:rFonts w:ascii="Consolas" w:hAnsi="Consolas" w:cs="Times New Roman"/>
           <w:sz w:val="28"/>
         </w:rPr>
-        <w:t xml:space="preserve">$ </w:t>
-      </w:r>
-      <w:proofErr w:type="gramStart"/>
-      <w:r>
-        <w:rPr>
-          <w:rFonts w:ascii="Consolas" w:hAnsi="Consolas" w:cs="Times New Roman"/>
-          <w:sz w:val="28"/>
-        </w:rPr>
-        <w:t>mvn</w:t>
-      </w:r>
-      <w:proofErr w:type="gramEnd"/>
-      <w:r>
-        <w:rPr>
-          <w:rFonts w:ascii="Consolas" w:hAnsi="Consolas" w:cs="Times New Roman"/>
-          <w:sz w:val="28"/>
-        </w:rPr>
-        <w:t xml:space="preserve"> </w:t>
-      </w:r>
-      <w:proofErr w:type="spellStart"/>
-      <w:r>
-        <w:rPr>
-          <w:rFonts w:ascii="Consolas" w:hAnsi="Consolas" w:cs="Times New Roman"/>
-          <w:sz w:val="28"/>
-        </w:rPr>
-        <w:t>archetype:generate</w:t>
-      </w:r>
-      <w:proofErr w:type="spellEnd"/>
-      <w:r>
-        <w:rPr>
-          <w:rFonts w:ascii="Consolas" w:hAnsi="Consolas" w:cs="Times New Roman"/>
-          <w:sz w:val="28"/>
-        </w:rPr>
-        <w:t xml:space="preserve"> –</w:t>
-      </w:r>
-      <w:proofErr w:type="spellStart"/>
-      <w:r>
-        <w:rPr>
-          <w:rFonts w:ascii="Consolas" w:hAnsi="Consolas" w:cs="Times New Roman"/>
-          <w:sz w:val="28"/>
-        </w:rPr>
-        <w:t>DgroupId</w:t>
-      </w:r>
-      <w:proofErr w:type="spellEnd"/>
-      <w:r>
-        <w:rPr>
-          <w:rFonts w:ascii="Consolas" w:hAnsi="Consolas" w:cs="Times New Roman"/>
-          <w:sz w:val="28"/>
-        </w:rPr>
-        <w:t>=</w:t>
-      </w:r>
-      <w:proofErr w:type="spellStart"/>
-      <w:r>
-        <w:rPr>
-          <w:rFonts w:ascii="Consolas" w:hAnsi="Consolas" w:cs="Times New Roman"/>
-          <w:sz w:val="28"/>
-        </w:rPr>
-        <w:t>org.abc</w:t>
-      </w:r>
-      <w:proofErr w:type="spellEnd"/>
-      <w:r>
-        <w:rPr>
-          <w:rFonts w:ascii="Consolas" w:hAnsi="Consolas" w:cs="Times New Roman"/>
-          <w:sz w:val="28"/>
-        </w:rPr>
-        <w:t xml:space="preserve">                 –</w:t>
-      </w:r>
-      <w:proofErr w:type="spellStart"/>
-      <w:r>
-        <w:rPr>
-          <w:rFonts w:ascii="Consolas" w:hAnsi="Consolas" w:cs="Times New Roman"/>
-          <w:sz w:val="28"/>
-        </w:rPr>
-        <w:t>DartifactId</w:t>
-      </w:r>
-      <w:proofErr w:type="spellEnd"/>
-      <w:r>
-        <w:rPr>
-          <w:rFonts w:ascii="Consolas" w:hAnsi="Consolas" w:cs="Times New Roman"/>
-          <w:sz w:val="28"/>
-        </w:rPr>
-        <w:t>=Sample                                          –</w:t>
-      </w:r>
-      <w:proofErr w:type="spellStart"/>
-      <w:r>
-        <w:rPr>
-          <w:rFonts w:ascii="Consolas" w:hAnsi="Consolas" w:cs="Times New Roman"/>
-          <w:sz w:val="28"/>
-        </w:rPr>
-        <w:t>DarchetypeArtifactId</w:t>
-      </w:r>
-      <w:proofErr w:type="spellEnd"/>
-      <w:r>
-        <w:rPr>
-          <w:rFonts w:ascii="Consolas" w:hAnsi="Consolas" w:cs="Times New Roman"/>
-          <w:sz w:val="28"/>
-        </w:rPr>
-        <w:t>=maven-archetype-</w:t>
-      </w:r>
-      <w:proofErr w:type="spellStart"/>
-      <w:r>
-        <w:rPr>
-          <w:rFonts w:ascii="Consolas" w:hAnsi="Consolas" w:cs="Times New Roman"/>
-          <w:sz w:val="28"/>
-        </w:rPr>
-        <w:t>quickstart</w:t>
-      </w:r>
-      <w:proofErr w:type="spellEnd"/>
-    </w:p>
-    <w:p>
-      <w:pPr>
-        <w:rPr>
-          <w:rFonts w:ascii="Consolas" w:hAnsi="Consolas" w:cs="Times New Roman"/>
-          <w:sz w:val="28"/>
-        </w:rPr>
-      </w:pPr>
-    </w:p>
-    <w:p>
-      <w:pPr>
-        <w:rPr>
-          <w:rFonts w:ascii="Times New Roman" w:hAnsi="Times New Roman" w:cs="Times New Roman"/>
-          <w:sz w:val="28"/>
-        </w:rPr>
-      </w:pPr>
-      <w:r>
-        <w:rPr>
-          <w:rFonts w:ascii="Times New Roman" w:hAnsi="Times New Roman" w:cs="Times New Roman"/>
-          <w:sz w:val="28"/>
-        </w:rPr>
-        <w:t xml:space="preserve">After executing the above command, </w:t>
-      </w:r>
-      <w:proofErr w:type="gramStart"/>
-      <w:r>
-        <w:rPr>
-          <w:rFonts w:ascii="Times New Roman" w:hAnsi="Times New Roman" w:cs="Times New Roman"/>
-          <w:sz w:val="28"/>
-        </w:rPr>
-        <w:t>A</w:t>
-      </w:r>
-      <w:proofErr w:type="gramEnd"/>
-      <w:r>
-        <w:rPr>
-          <w:rFonts w:ascii="Times New Roman" w:hAnsi="Times New Roman" w:cs="Times New Roman"/>
-          <w:sz w:val="28"/>
-        </w:rPr>
-        <w:t xml:space="preserve"> project named Sample is created with following structure.</w:t>
+      </w:pPr>
+    </w:p>
+    <w:p>
+      <w:pPr>
+        <w:rPr>
+          <w:rFonts w:ascii="Times New Roman" w:hAnsi="Times New Roman" w:cs="Times New Roman"/>
+          <w:sz w:val="28"/>
+        </w:rPr>
+      </w:pPr>
+      <w:r>
+        <w:rPr>
+          <w:rFonts w:ascii="Times New Roman" w:hAnsi="Times New Roman" w:cs="Times New Roman"/>
+          <w:sz w:val="28"/>
+        </w:rPr>
+        <w:t>After executing the above command, A project named Sample is created with following structure.</w:t>
       </w:r>
     </w:p>
     <w:p>
@@ -1174,20 +1042,8 @@
           <w:szCs w:val="20"/>
           <w:lang w:eastAsia="en-IN"/>
         </w:rPr>
-        <w:t>    └───</w:t>
-      </w:r>
-      <w:proofErr w:type="spellStart"/>
-      <w:r>
-        <w:rPr>
-          <w:rFonts w:ascii="Courier New" w:eastAsia="Times New Roman" w:hAnsi="Courier New" w:cs="Courier New"/>
-          <w:color w:val="333333"/>
-          <w:sz w:val="20"/>
-          <w:szCs w:val="20"/>
-          <w:lang w:eastAsia="en-IN"/>
-        </w:rPr>
-        <w:t>src</w:t>
-      </w:r>
-      <w:proofErr w:type="spellEnd"/>
+        <w:t>    └───src</w:t>
+      </w:r>
     </w:p>
     <w:p>
       <w:pPr>
@@ -1425,7 +1281,388 @@
       <w:pPr>
         <w:rPr>
           <w:rFonts w:ascii="Times New Roman" w:hAnsi="Times New Roman" w:cs="Times New Roman"/>
-          <w:sz w:val="28"/>
+          <w:b/>
+          <w:sz w:val="28"/>
+        </w:rPr>
+      </w:pPr>
+    </w:p>
+    <w:p>
+      <w:pPr>
+        <w:rPr>
+          <w:rFonts w:ascii="Times New Roman" w:hAnsi="Times New Roman" w:cs="Times New Roman"/>
+          <w:b/>
+          <w:sz w:val="28"/>
+        </w:rPr>
+      </w:pPr>
+    </w:p>
+    <w:p>
+      <w:pPr>
+        <w:rPr>
+          <w:rFonts w:ascii="Times New Roman" w:hAnsi="Times New Roman" w:cs="Times New Roman"/>
+          <w:b/>
+          <w:sz w:val="28"/>
+        </w:rPr>
+      </w:pPr>
+    </w:p>
+    <w:p>
+      <w:pPr>
+        <w:rPr>
+          <w:rFonts w:ascii="Times New Roman" w:hAnsi="Times New Roman" w:cs="Times New Roman"/>
+          <w:b/>
+          <w:sz w:val="28"/>
+        </w:rPr>
+      </w:pPr>
+    </w:p>
+    <w:p>
+      <w:pPr>
+        <w:rPr>
+          <w:rFonts w:ascii="Times New Roman" w:hAnsi="Times New Roman" w:cs="Times New Roman"/>
+          <w:b/>
+          <w:sz w:val="28"/>
+        </w:rPr>
+      </w:pPr>
+    </w:p>
+    <w:p>
+      <w:pPr>
+        <w:rPr>
+          <w:rFonts w:ascii="Times New Roman" w:hAnsi="Times New Roman" w:cs="Times New Roman"/>
+          <w:b/>
+          <w:sz w:val="28"/>
+        </w:rPr>
+      </w:pPr>
+      <w:r>
+        <w:rPr>
+          <w:rFonts w:ascii="Times New Roman" w:hAnsi="Times New Roman" w:cs="Times New Roman"/>
+          <w:b/>
+          <w:sz w:val="28"/>
+        </w:rPr>
+        <w:lastRenderedPageBreak/>
+        <w:t>Executing a maven Project</w:t>
+      </w:r>
+    </w:p>
+    <w:p>
+      <w:pPr>
+        <w:rPr>
+          <w:rFonts w:ascii="Times New Roman" w:hAnsi="Times New Roman" w:cs="Times New Roman"/>
+          <w:sz w:val="28"/>
+        </w:rPr>
+      </w:pPr>
+      <w:r>
+        <w:rPr>
+          <w:rFonts w:ascii="Times New Roman" w:hAnsi="Times New Roman" w:cs="Times New Roman"/>
+          <w:sz w:val="28"/>
+        </w:rPr>
+        <w:t>The build life cycle of the mvn is as below:</w:t>
+      </w:r>
+    </w:p>
+    <w:p>
+      <w:pPr>
+        <w:numPr>
+          <w:ilvl w:val="0"/>
+          <w:numId w:val="2"/>
+        </w:numPr>
+        <w:rPr>
+          <w:rFonts w:ascii="Times New Roman" w:hAnsi="Times New Roman" w:cs="Times New Roman"/>
+          <w:sz w:val="28"/>
+        </w:rPr>
+      </w:pPr>
+      <w:r>
+        <w:rPr>
+          <w:rFonts w:ascii="Times New Roman" w:hAnsi="Times New Roman" w:cs="Times New Roman"/>
+          <w:sz w:val="28"/>
+        </w:rPr>
+        <w:t>process-resources</w:t>
+      </w:r>
+    </w:p>
+    <w:p>
+      <w:pPr>
+        <w:numPr>
+          <w:ilvl w:val="0"/>
+          <w:numId w:val="2"/>
+        </w:numPr>
+        <w:rPr>
+          <w:rFonts w:ascii="Times New Roman" w:hAnsi="Times New Roman" w:cs="Times New Roman"/>
+          <w:sz w:val="28"/>
+        </w:rPr>
+      </w:pPr>
+      <w:r>
+        <w:rPr>
+          <w:rFonts w:ascii="Times New Roman" w:hAnsi="Times New Roman" w:cs="Times New Roman"/>
+          <w:sz w:val="28"/>
+        </w:rPr>
+        <w:t>compile</w:t>
+      </w:r>
+    </w:p>
+    <w:p>
+      <w:pPr>
+        <w:numPr>
+          <w:ilvl w:val="0"/>
+          <w:numId w:val="2"/>
+        </w:numPr>
+        <w:rPr>
+          <w:rFonts w:ascii="Times New Roman" w:hAnsi="Times New Roman" w:cs="Times New Roman"/>
+          <w:sz w:val="28"/>
+        </w:rPr>
+      </w:pPr>
+      <w:r>
+        <w:rPr>
+          <w:rFonts w:ascii="Times New Roman" w:hAnsi="Times New Roman" w:cs="Times New Roman"/>
+          <w:sz w:val="28"/>
+        </w:rPr>
+        <w:t>process-test-resources</w:t>
+      </w:r>
+    </w:p>
+    <w:p>
+      <w:pPr>
+        <w:numPr>
+          <w:ilvl w:val="0"/>
+          <w:numId w:val="2"/>
+        </w:numPr>
+        <w:rPr>
+          <w:rFonts w:ascii="Times New Roman" w:hAnsi="Times New Roman" w:cs="Times New Roman"/>
+          <w:sz w:val="28"/>
+        </w:rPr>
+      </w:pPr>
+      <w:r>
+        <w:rPr>
+          <w:rFonts w:ascii="Times New Roman" w:hAnsi="Times New Roman" w:cs="Times New Roman"/>
+          <w:sz w:val="28"/>
+        </w:rPr>
+        <w:t>test-compile</w:t>
+      </w:r>
+    </w:p>
+    <w:p>
+      <w:pPr>
+        <w:numPr>
+          <w:ilvl w:val="0"/>
+          <w:numId w:val="2"/>
+        </w:numPr>
+        <w:rPr>
+          <w:rFonts w:ascii="Times New Roman" w:hAnsi="Times New Roman" w:cs="Times New Roman"/>
+          <w:sz w:val="28"/>
+        </w:rPr>
+      </w:pPr>
+      <w:r>
+        <w:rPr>
+          <w:rFonts w:ascii="Times New Roman" w:hAnsi="Times New Roman" w:cs="Times New Roman"/>
+          <w:sz w:val="28"/>
+        </w:rPr>
+        <w:t>test</w:t>
+      </w:r>
+    </w:p>
+    <w:p>
+      <w:pPr>
+        <w:numPr>
+          <w:ilvl w:val="0"/>
+          <w:numId w:val="2"/>
+        </w:numPr>
+        <w:rPr>
+          <w:rFonts w:ascii="Times New Roman" w:hAnsi="Times New Roman" w:cs="Times New Roman"/>
+          <w:sz w:val="28"/>
+        </w:rPr>
+      </w:pPr>
+      <w:r>
+        <w:rPr>
+          <w:rFonts w:ascii="Times New Roman" w:hAnsi="Times New Roman" w:cs="Times New Roman"/>
+          <w:sz w:val="28"/>
+        </w:rPr>
+        <w:t>package</w:t>
+      </w:r>
+    </w:p>
+    <w:p>
+      <w:pPr>
+        <w:numPr>
+          <w:ilvl w:val="0"/>
+          <w:numId w:val="2"/>
+        </w:numPr>
+        <w:rPr>
+          <w:rFonts w:ascii="Times New Roman" w:hAnsi="Times New Roman" w:cs="Times New Roman"/>
+          <w:sz w:val="28"/>
+        </w:rPr>
+      </w:pPr>
+      <w:r>
+        <w:rPr>
+          <w:rFonts w:ascii="Times New Roman" w:hAnsi="Times New Roman" w:cs="Times New Roman"/>
+          <w:sz w:val="28"/>
+        </w:rPr>
+        <w:t>install</w:t>
+      </w:r>
+    </w:p>
+    <w:p>
+      <w:pPr>
+        <w:numPr>
+          <w:ilvl w:val="0"/>
+          <w:numId w:val="2"/>
+        </w:numPr>
+        <w:rPr>
+          <w:rFonts w:ascii="Times New Roman" w:hAnsi="Times New Roman" w:cs="Times New Roman"/>
+          <w:sz w:val="28"/>
+        </w:rPr>
+      </w:pPr>
+      <w:r>
+        <w:rPr>
+          <w:rFonts w:ascii="Times New Roman" w:hAnsi="Times New Roman" w:cs="Times New Roman"/>
+          <w:sz w:val="28"/>
+        </w:rPr>
+        <w:t>deploy</w:t>
+      </w:r>
+    </w:p>
+    <w:p>
+      <w:pPr>
+        <w:jc w:val="both"/>
+        <w:rPr>
+          <w:rFonts w:ascii="Times New Roman" w:hAnsi="Times New Roman" w:cs="Times New Roman"/>
+          <w:sz w:val="28"/>
+        </w:rPr>
+      </w:pPr>
+      <w:r>
+        <w:rPr>
+          <w:rFonts w:ascii="Times New Roman" w:hAnsi="Times New Roman" w:cs="Times New Roman"/>
+          <w:sz w:val="28"/>
+        </w:rPr>
+        <w:t xml:space="preserve">To perform any lifecycle method we execute </w:t>
+      </w:r>
+      <w:r>
+        <w:rPr>
+          <w:rFonts w:ascii="Times New Roman" w:hAnsi="Times New Roman" w:cs="Times New Roman"/>
+          <w:sz w:val="28"/>
+        </w:rPr>
+        <w:t xml:space="preserve">the command </w:t>
+      </w:r>
+      <w:r>
+        <w:rPr>
+          <w:rFonts w:ascii="Times New Roman" w:hAnsi="Times New Roman" w:cs="Times New Roman"/>
+          <w:b/>
+          <w:sz w:val="28"/>
+        </w:rPr>
+        <w:t>mvn &lt;method&gt;</w:t>
+      </w:r>
+      <w:r>
+        <w:rPr>
+          <w:rFonts w:ascii="Times New Roman" w:hAnsi="Times New Roman" w:cs="Times New Roman"/>
+          <w:sz w:val="28"/>
+        </w:rPr>
+        <w:t>. By executing any method all the previous methods are executed in-order to execute mentioned lifecycle method.</w:t>
+      </w:r>
+      <w:r>
+        <w:rPr>
+          <w:rFonts w:ascii="Times New Roman" w:hAnsi="Times New Roman" w:cs="Times New Roman"/>
+          <w:sz w:val="28"/>
+        </w:rPr>
+        <w:t xml:space="preserve"> Executing</w:t>
+      </w:r>
+      <w:r>
+        <w:rPr>
+          <w:rFonts w:ascii="Times New Roman" w:hAnsi="Times New Roman" w:cs="Times New Roman"/>
+          <w:sz w:val="28"/>
+        </w:rPr>
+        <w:t> mvn install, it frames a dependency tree based on the project configuration pom.xml on all the sub projects under the super pom.xml (the root POM) and downloads/compiles all the needed components in a directory called .m2 under the user's folder.</w:t>
+      </w:r>
+      <w:r>
+        <w:rPr>
+          <w:rFonts w:ascii="Times New Roman" w:hAnsi="Times New Roman" w:cs="Times New Roman"/>
+          <w:sz w:val="28"/>
+        </w:rPr>
+        <w:t xml:space="preserve"> </w:t>
+      </w:r>
+      <w:r>
+        <w:rPr>
+          <w:rFonts w:ascii="Times New Roman" w:hAnsi="Times New Roman" w:cs="Times New Roman"/>
+          <w:sz w:val="28"/>
+        </w:rPr>
+        <w:t>To execute compiled code with refere</w:t>
+      </w:r>
+      <w:r>
+        <w:rPr>
+          <w:rFonts w:ascii="Times New Roman" w:hAnsi="Times New Roman" w:cs="Times New Roman"/>
+          <w:sz w:val="28"/>
+        </w:rPr>
+        <w:t xml:space="preserve">nce to the generated </w:t>
+      </w:r>
+      <w:r>
+        <w:rPr>
+          <w:rFonts w:ascii="Times New Roman" w:hAnsi="Times New Roman" w:cs="Times New Roman"/>
+          <w:b/>
+          <w:sz w:val="28"/>
+        </w:rPr>
+        <w:t>jar</w:t>
+      </w:r>
+      <w:r>
+        <w:rPr>
+          <w:rFonts w:ascii="Times New Roman" w:hAnsi="Times New Roman" w:cs="Times New Roman"/>
+          <w:sz w:val="28"/>
+        </w:rPr>
+        <w:t xml:space="preserve"> execute the command</w:t>
+      </w:r>
+    </w:p>
+    <w:p>
+      <w:pPr>
+        <w:jc w:val="both"/>
+        <w:rPr>
+          <w:rFonts w:ascii="Consolas" w:hAnsi="Consolas" w:cs="Times New Roman"/>
+          <w:sz w:val="24"/>
+        </w:rPr>
+      </w:pPr>
+      <w:r>
+        <w:rPr>
+          <w:rFonts w:ascii="Consolas" w:hAnsi="Consolas" w:cs="Times New Roman"/>
+          <w:sz w:val="24"/>
+        </w:rPr>
+        <w:t>F:\git_practise\sample&gt;java -cp target/sample-1.0-SNAPSHOT.jar com.</w:t>
+      </w:r>
+      <w:r>
+        <w:rPr>
+          <w:rFonts w:ascii="Consolas" w:hAnsi="Consolas" w:cs="Times New Roman"/>
+          <w:sz w:val="24"/>
+        </w:rPr>
+        <w:t>abc</w:t>
+      </w:r>
+      <w:r>
+        <w:rPr>
+          <w:rFonts w:ascii="Consolas" w:hAnsi="Consolas" w:cs="Times New Roman"/>
+          <w:sz w:val="24"/>
+        </w:rPr>
+        <w:t>.App</w:t>
+      </w:r>
+    </w:p>
+    <w:p>
+      <w:pPr>
+        <w:jc w:val="both"/>
+        <w:rPr>
+          <w:rFonts w:ascii="Consolas" w:hAnsi="Consolas" w:cs="Times New Roman"/>
+          <w:sz w:val="24"/>
+        </w:rPr>
+      </w:pPr>
+      <w:r>
+        <w:rPr>
+          <w:rFonts w:ascii="Consolas" w:hAnsi="Consolas" w:cs="Times New Roman"/>
+          <w:sz w:val="24"/>
+        </w:rPr>
+        <w:t xml:space="preserve">O/p: </w:t>
+      </w:r>
+      <w:r>
+        <w:rPr>
+          <w:rFonts w:ascii="Consolas" w:hAnsi="Consolas" w:cs="Times New Roman"/>
+          <w:sz w:val="24"/>
+        </w:rPr>
+        <w:t>Hello World!</w:t>
+      </w:r>
+    </w:p>
+    <w:p>
+      <w:pPr>
+        <w:jc w:val="both"/>
+        <w:rPr>
+          <w:rFonts w:ascii="Consolas" w:hAnsi="Consolas" w:cs="Times New Roman"/>
+          <w:sz w:val="24"/>
+        </w:rPr>
+      </w:pPr>
+    </w:p>
+    <w:p>
+      <w:pPr>
+        <w:jc w:val="both"/>
+        <w:rPr>
+          <w:rFonts w:ascii="Consolas" w:hAnsi="Consolas" w:cs="Times New Roman"/>
+          <w:sz w:val="24"/>
         </w:rPr>
       </w:pPr>
       <w:bookmarkStart w:id="0" w:name="_GoBack"/>
@@ -1532,8 +1769,124 @@
       </w:pPr>
     </w:lvl>
   </w:abstractNum>
+  <w:abstractNum w:abstractNumId="1" w15:restartNumberingAfterBreak="0">
+    <w:nsid w:val="7DBE259E"/>
+    <w:multiLevelType w:val="multilevel"/>
+    <w:tmpl w:val="A586880C"/>
+    <w:lvl w:ilvl="0">
+      <w:start w:val="1"/>
+      <w:numFmt w:val="decimal"/>
+      <w:lvlText w:val="%1."/>
+      <w:lvlJc w:val="left"/>
+      <w:pPr>
+        <w:tabs>
+          <w:tab w:val="num" w:pos="720"/>
+        </w:tabs>
+        <w:ind w:left="720" w:hanging="360"/>
+      </w:pPr>
+    </w:lvl>
+    <w:lvl w:ilvl="1" w:tentative="1">
+      <w:start w:val="1"/>
+      <w:numFmt w:val="decimal"/>
+      <w:lvlText w:val="%2."/>
+      <w:lvlJc w:val="left"/>
+      <w:pPr>
+        <w:tabs>
+          <w:tab w:val="num" w:pos="1440"/>
+        </w:tabs>
+        <w:ind w:left="1440" w:hanging="360"/>
+      </w:pPr>
+    </w:lvl>
+    <w:lvl w:ilvl="2" w:tentative="1">
+      <w:start w:val="1"/>
+      <w:numFmt w:val="decimal"/>
+      <w:lvlText w:val="%3."/>
+      <w:lvlJc w:val="left"/>
+      <w:pPr>
+        <w:tabs>
+          <w:tab w:val="num" w:pos="2160"/>
+        </w:tabs>
+        <w:ind w:left="2160" w:hanging="360"/>
+      </w:pPr>
+    </w:lvl>
+    <w:lvl w:ilvl="3" w:tentative="1">
+      <w:start w:val="1"/>
+      <w:numFmt w:val="decimal"/>
+      <w:lvlText w:val="%4."/>
+      <w:lvlJc w:val="left"/>
+      <w:pPr>
+        <w:tabs>
+          <w:tab w:val="num" w:pos="2880"/>
+        </w:tabs>
+        <w:ind w:left="2880" w:hanging="360"/>
+      </w:pPr>
+    </w:lvl>
+    <w:lvl w:ilvl="4" w:tentative="1">
+      <w:start w:val="1"/>
+      <w:numFmt w:val="decimal"/>
+      <w:lvlText w:val="%5."/>
+      <w:lvlJc w:val="left"/>
+      <w:pPr>
+        <w:tabs>
+          <w:tab w:val="num" w:pos="3600"/>
+        </w:tabs>
+        <w:ind w:left="3600" w:hanging="360"/>
+      </w:pPr>
+    </w:lvl>
+    <w:lvl w:ilvl="5" w:tentative="1">
+      <w:start w:val="1"/>
+      <w:numFmt w:val="decimal"/>
+      <w:lvlText w:val="%6."/>
+      <w:lvlJc w:val="left"/>
+      <w:pPr>
+        <w:tabs>
+          <w:tab w:val="num" w:pos="4320"/>
+        </w:tabs>
+        <w:ind w:left="4320" w:hanging="360"/>
+      </w:pPr>
+    </w:lvl>
+    <w:lvl w:ilvl="6" w:tentative="1">
+      <w:start w:val="1"/>
+      <w:numFmt w:val="decimal"/>
+      <w:lvlText w:val="%7."/>
+      <w:lvlJc w:val="left"/>
+      <w:pPr>
+        <w:tabs>
+          <w:tab w:val="num" w:pos="5040"/>
+        </w:tabs>
+        <w:ind w:left="5040" w:hanging="360"/>
+      </w:pPr>
+    </w:lvl>
+    <w:lvl w:ilvl="7" w:tentative="1">
+      <w:start w:val="1"/>
+      <w:numFmt w:val="decimal"/>
+      <w:lvlText w:val="%8."/>
+      <w:lvlJc w:val="left"/>
+      <w:pPr>
+        <w:tabs>
+          <w:tab w:val="num" w:pos="5760"/>
+        </w:tabs>
+        <w:ind w:left="5760" w:hanging="360"/>
+      </w:pPr>
+    </w:lvl>
+    <w:lvl w:ilvl="8" w:tentative="1">
+      <w:start w:val="1"/>
+      <w:numFmt w:val="decimal"/>
+      <w:lvlText w:val="%9."/>
+      <w:lvlJc w:val="left"/>
+      <w:pPr>
+        <w:tabs>
+          <w:tab w:val="num" w:pos="6480"/>
+        </w:tabs>
+        <w:ind w:left="6480" w:hanging="360"/>
+      </w:pPr>
+    </w:lvl>
+  </w:abstractNum>
   <w:num w:numId="1">
     <w:abstractNumId w:val="0"/>
+  </w:num>
+  <w:num w:numId="2">
+    <w:abstractNumId w:val="1"/>
   </w:num>
 </w:numbering>
 </file>
@@ -1935,7 +2288,6 @@
   <w:style w:type="character" w:default="1" w:styleId="DefaultParagraphFont">
     <w:name w:val="Default Paragraph Font"/>
     <w:uiPriority w:val="1"/>
-    <w:semiHidden/>
     <w:unhideWhenUsed/>
   </w:style>
   <w:style w:type="table" w:default="1" w:styleId="TableNormal">

</xml_diff>